<commit_message>
Updates to talk. Ported talk to Markdown.
</commit_message>
<xml_diff>
--- a/docs/doc/Rust Talk 2023.11.09.docx
+++ b/docs/doc/Rust Talk 2023.11.09.docx
@@ -435,10 +435,7 @@
     <w:p/>
     <w:p>
       <w:r>
-        <w:t>Full disclosure: y</w:t>
-      </w:r>
-      <w:r>
-        <w:t xml:space="preserve">ou </w:t>
+        <w:t xml:space="preserve">Full disclosure: you </w:t>
       </w:r>
       <w:r>
         <w:rPr>
@@ -448,31 +445,7 @@
         <w:t>can</w:t>
       </w:r>
       <w:r>
-        <w:t xml:space="preserve"> opt into </w:t>
-      </w:r>
-      <w:r>
-        <w:t>copying</w:t>
-      </w:r>
-      <w:r>
-        <w:t xml:space="preserve"> for your own types, but that's out of scope</w:t>
-      </w:r>
-      <w:r>
-        <w:t xml:space="preserve"> right now</w:t>
-      </w:r>
-      <w:r>
-        <w:t xml:space="preserve">; I need to leave stuff for </w:t>
-      </w:r>
-      <w:r>
-        <w:t xml:space="preserve">future </w:t>
-      </w:r>
-      <w:r>
-        <w:t xml:space="preserve">talks, </w:t>
-      </w:r>
-      <w:r>
-        <w:t>capisce</w:t>
-      </w:r>
-      <w:r>
-        <w:t>?</w:t>
+        <w:t xml:space="preserve"> opt into copying for your own types, but that's out of scope right now; I need to leave stuff for future talks, capisce?</w:t>
       </w:r>
     </w:p>
     <w:p/>
@@ -610,10 +583,7 @@
         <w:t xml:space="preserve">Secondly, </w:t>
       </w:r>
       <w:r>
-        <w:t>so long as no mutable borrower exists</w:t>
-      </w:r>
-      <w:r>
-        <w:t xml:space="preserve">, </w:t>
+        <w:t xml:space="preserve">so long as no mutable borrower exists, </w:t>
       </w:r>
       <w:r>
         <w:t>there can be many immutable borrowers of some referenced value</w:t>
@@ -1734,8 +1704,15 @@
     <w:p/>
     <w:p>
       <w:r>
+        <w:rPr>
+          <w:i/>
+          <w:iCs/>
+        </w:rPr>
         <w:lastRenderedPageBreak/>
-        <w:t xml:space="preserve">Traits </w:t>
+        <w:t>Traits</w:t>
+      </w:r>
+      <w:r>
+        <w:t xml:space="preserve"> </w:t>
       </w:r>
       <w:r>
         <w:t xml:space="preserve">in Rust </w:t>
@@ -1750,7 +1727,13 @@
     <w:p/>
     <w:p>
       <w:r>
-        <w:t>This is all well and good, and not too interesting. What's interesting in this regard is Rust's handful of magical marker traits. Markers statically attribute interesting properties to types, and thus inform the compiler's semantic validation and code generation.</w:t>
+        <w:t xml:space="preserve">This is all well and good, and not too interesting. What's interesting in this regard is Rust's handful of magical marker traits. Markers statically </w:t>
+      </w:r>
+      <w:r>
+        <w:t>ascribe</w:t>
+      </w:r>
+      <w:r>
+        <w:t xml:space="preserve"> interesting properties to types, and thus inform the compiler's semantic validation and code generation.</w:t>
       </w:r>
     </w:p>
     <w:p/>
@@ -2074,7 +2057,13 @@
         <w:t>Sync</w:t>
       </w:r>
       <w:r>
-        <w:t xml:space="preserve">. Therefore, it's impossible to send an </w:t>
+        <w:t xml:space="preserve">. Therefore, it's impossible to </w:t>
+      </w:r>
+      <w:r>
+        <w:t>share</w:t>
+      </w:r>
+      <w:r>
+        <w:t xml:space="preserve"> an </w:t>
       </w:r>
       <w:r>
         <w:rPr>
@@ -2083,7 +2072,13 @@
         <w:t>Arc&lt;Rc&lt;T&gt;&gt;</w:t>
       </w:r>
       <w:r>
-        <w:t xml:space="preserve"> to another thread. Once again, Rust has statically ensured memory safety.</w:t>
+        <w:t xml:space="preserve"> </w:t>
+      </w:r>
+      <w:r>
+        <w:t xml:space="preserve">with </w:t>
+      </w:r>
+      <w:r>
+        <w:t>another thread. Once again, Rust has statically ensured memory safety.</w:t>
       </w:r>
       <w:r>
         <w:br/>
@@ -2135,7 +2130,13 @@
     <w:p/>
     <w:p>
       <w:r>
-        <w:t>Unless you resort to really weird patterns with unsafe code and foreign function calls, Rust guarantees that any memory safe program is also free of data races. T</w:t>
+        <w:t xml:space="preserve">Unless you resort to really weird patterns with unsafe code </w:t>
+      </w:r>
+      <w:r>
+        <w:t>or</w:t>
+      </w:r>
+      <w:r>
+        <w:t xml:space="preserve"> foreign function calls, Rust guarantees that any memory safe program is also free of data races. T</w:t>
       </w:r>
       <w:r>
         <w:t>his is a unique selling point</w:t>

</xml_diff>

<commit_message>
Annotated presentation with performable speaker notes.
</commit_message>
<xml_diff>
--- a/docs/doc/Rust Talk 2023.11.09.docx
+++ b/docs/doc/Rust Talk 2023.11.09.docx
@@ -209,10 +209,16 @@
         <w:t xml:space="preserve">. I know that was so </w:t>
       </w:r>
       <w:r>
-        <w:t>90</w:t>
-      </w:r>
-      <w:r>
-        <w:t xml:space="preserve"> seconds ago, but remember how I said that Rust doesn't need a garbage collector? </w:t>
+        <w:t>2</w:t>
+      </w:r>
+      <w:r>
+        <w:t xml:space="preserve"> </w:t>
+      </w:r>
+      <w:r>
+        <w:t>minutes</w:t>
+      </w:r>
+      <w:r>
+        <w:t xml:space="preserve"> ago, but remember how I said that Rust doesn't need a garbage collector? </w:t>
       </w:r>
       <w:r>
         <w:t xml:space="preserve">Instead, </w:t>
@@ -342,7 +348,7 @@
         <w:t xml:space="preserve"> assigning the value to another variable or field or by</w:t>
       </w:r>
       <w:r>
-        <w:t xml:space="preserve"> giving ownership to another function or method. Whenever you see an </w:t>
+        <w:t xml:space="preserve"> giving ownership to another function or method. Whenever you see a </w:t>
       </w:r>
       <w:r>
         <w:t>punctuation-free</w:t>
@@ -1320,6 +1326,9 @@
       <w:r>
         <w:t xml:space="preserve"> is outstanding, by definition, there are no dangling references to the defunct referent.</w:t>
       </w:r>
+      <w:r>
+        <w:t xml:space="preserve"> Achievement unlocked: shared ownership!</w:t>
+      </w:r>
     </w:p>
     <w:p/>
     <w:p>
@@ -2078,7 +2087,13 @@
         <w:t xml:space="preserve">with </w:t>
       </w:r>
       <w:r>
-        <w:t>another thread. Once again, Rust has statically ensured memory safety.</w:t>
+        <w:t>another thread. Once again, Rust has statically ensured</w:t>
+      </w:r>
+      <w:r>
+        <w:t xml:space="preserve"> </w:t>
+      </w:r>
+      <w:r>
+        <w:t>memory safety.</w:t>
       </w:r>
       <w:r>
         <w:br/>
@@ -2196,10 +2211,28 @@
         <w:t>I truly hope that you enjoyed our time together today. I will make a transcript of this presentation, as well as the companion slide deck, generally available to anyone who's interested.</w:t>
       </w:r>
       <w:r>
-        <w:t xml:space="preserve"> At the back of the slide deck, you will find topics that I didn't have time to cover in the talk, like what IDEs you can use and what resources exist to ease newcomers into Rust development.</w:t>
-      </w:r>
-      <w:r>
-        <w:t xml:space="preserve"> I will open the meeting for questions and answers. If you have access to Slack, you can also reach out on #rust, and I will be happy to talk about the language or its ecosystem, and I'll do my best to answer any questions.</w:t>
+        <w:t xml:space="preserve"> </w:t>
+      </w:r>
+      <w:r>
+        <w:t>At the back of the slide deck, you will find resources to ease newcomers into</w:t>
+      </w:r>
+      <w:r>
+        <w:t xml:space="preserve"> </w:t>
+      </w:r>
+      <w:r>
+        <w:t>Rust development: websites, books, IDEs, libraries, forums, and so forth. I will</w:t>
+      </w:r>
+      <w:r>
+        <w:t xml:space="preserve"> </w:t>
+      </w:r>
+      <w:r>
+        <w:t>open the meeting for questions and answers.</w:t>
+      </w:r>
+      <w:r>
+        <w:t xml:space="preserve"> </w:t>
+      </w:r>
+      <w:r>
+        <w:t>I will open the meeting for questions and answers. If you have access to Slack, you can also reach out on #rust, and I will be happy to talk about the language or its ecosystem, and I'll do my best to answer any questions.</w:t>
       </w:r>
     </w:p>
     <w:sectPr>

</xml_diff>

<commit_message>
Script updates. CSS fixes for code centering.
</commit_message>
<xml_diff>
--- a/docs/doc/Rust Talk 2023.11.09.docx
+++ b/docs/doc/Rust Talk 2023.11.09.docx
@@ -315,6 +315,9 @@
         <w:t xml:space="preserve"> a struct or enum, </w:t>
       </w:r>
       <w:r>
+        <w:t xml:space="preserve">then </w:t>
+      </w:r>
+      <w:r>
         <w:t>some variable, formal parameter, field, or temporary</w:t>
       </w:r>
       <w:r>
@@ -2226,10 +2229,7 @@
         <w:t xml:space="preserve"> </w:t>
       </w:r>
       <w:r>
-        <w:t>open the meeting for questions and answers.</w:t>
-      </w:r>
-      <w:r>
-        <w:t xml:space="preserve"> </w:t>
+        <w:t xml:space="preserve">open the meeting for questions and answers. </w:t>
       </w:r>
       <w:r>
         <w:t>I will open the meeting for questions and answers. If you have access to Slack, you can also reach out on #rust, and I will be happy to talk about the language or its ecosystem, and I'll do my best to answer any questions.</w:t>

</xml_diff>